<commit_message>
cover letter template change
</commit_message>
<xml_diff>
--- a/Automatic CV and Cover Letter with API/data/Cover Letter_Imon .docx
+++ b/Automatic CV and Cover Letter with API/data/Cover Letter_Imon .docx
@@ -791,18 +791,12 @@
                               <w:pStyle w:val="Heading2"/>
                             </w:pPr>
                             <w:r>
-                              <w:t>26</w:t>
-                            </w:r>
-                            <w:r>
-                              <w:t xml:space="preserve"> January 20</w:t>
-                            </w:r>
-                            <w:r>
-                              <w:t>25</w:t>
+                              <w:t>Date</w:t>
                             </w:r>
                           </w:p>
                           <w:p>
                             <w:r>
-                              <w:t>Airbus Operation GmbH</w:t>
+                              <w:t>Company Name</w:t>
                             </w:r>
                           </w:p>
                           <w:p>
@@ -898,7 +892,11 @@
           </mc:Choice>
           <mc:Fallback>
             <w:pict>
-              <v:shape w14:anchorId="24FEE38F" id="Text Box 2" o:spid="_x0000_s1030" type="#_x0000_t202" style="position:absolute;margin-left:182pt;margin-top:146pt;width:386.6pt;height:671.5pt;z-index:251664401;visibility:visible;mso-wrap-style:square;mso-width-percent:0;mso-height-percent:0;mso-wrap-distance-left:9pt;mso-wrap-distance-top:0;mso-wrap-distance-right:9pt;mso-wrap-distance-bottom:0;mso-position-horizontal:absolute;mso-position-horizontal-relative:page;mso-position-vertical:absolute;mso-position-vertical-relative:page;mso-width-percent:0;mso-height-percent:0;mso-width-relative:margin;mso-height-relative:margin;v-text-anchor:top" o:gfxdata="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" filled="f" stroked="f">
+              <v:shapetype w14:anchorId="24FEE38F" id="_x0000_t202" coordsize="21600,21600" o:spt="202" path="m,l,21600r21600,l21600,xe">
+                <v:stroke joinstyle="miter"/>
+                <v:path gradientshapeok="t" o:connecttype="rect"/>
+              </v:shapetype>
+              <v:shape id="Text Box 2" o:spid="_x0000_s1030" type="#_x0000_t202" style="position:absolute;margin-left:182pt;margin-top:146pt;width:386.6pt;height:671.5pt;z-index:251664401;visibility:visible;mso-wrap-style:square;mso-width-percent:0;mso-height-percent:0;mso-wrap-distance-left:9pt;mso-wrap-distance-top:0;mso-wrap-distance-right:9pt;mso-wrap-distance-bottom:0;mso-position-horizontal:absolute;mso-position-horizontal-relative:page;mso-position-vertical:absolute;mso-position-vertical-relative:page;mso-width-percent:0;mso-height-percent:0;mso-width-relative:margin;mso-height-relative:margin;v-text-anchor:top" o:gfxdata="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" filled="f" stroked="f">
                 <v:textbox>
                   <w:txbxContent>
                     <w:p>
@@ -914,18 +912,12 @@
                         <w:pStyle w:val="Heading2"/>
                       </w:pPr>
                       <w:r>
-                        <w:t>26</w:t>
-                      </w:r>
-                      <w:r>
-                        <w:t xml:space="preserve"> January 20</w:t>
-                      </w:r>
-                      <w:r>
-                        <w:t>25</w:t>
+                        <w:t>Date</w:t>
                       </w:r>
                     </w:p>
                     <w:p>
                       <w:r>
-                        <w:t>Airbus Operation GmbH</w:t>
+                        <w:t>Company Name</w:t>
                       </w:r>
                     </w:p>
                     <w:p>
@@ -2980,6 +2972,15 @@
 </file>
 
 <file path=customXml/item1.xml><?xml version="1.0" encoding="utf-8"?>
+<?mso-contentType ?>
+<FormTemplates xmlns="http://schemas.microsoft.com/sharepoint/v3/contenttype/forms">
+  <Display>DocumentLibraryForm</Display>
+  <Edit>DocumentLibraryForm</Edit>
+  <New>DocumentLibraryForm</New>
+</FormTemplates>
+</file>
+
+<file path=customXml/item2.xml><?xml version="1.0" encoding="utf-8"?>
 <ct:contentTypeSchema xmlns:ct="http://schemas.microsoft.com/office/2006/metadata/contentType" xmlns:ma="http://schemas.microsoft.com/office/2006/metadata/properties/metaAttributes" ct:_="" ma:_="" ma:contentTypeName="Document" ma:contentTypeID="0x01010079F111ED35F8CC479449609E8A0923A6" ma:contentTypeVersion="30" ma:contentTypeDescription="Create a new document." ma:contentTypeScope="" ma:versionID="cec0622158e8f13124e9e8fd4de31bd1">
   <xsd:schema xmlns:xsd="http://www.w3.org/2001/XMLSchema" xmlns:xs="http://www.w3.org/2001/XMLSchema" xmlns:p="http://schemas.microsoft.com/office/2006/metadata/properties" xmlns:ns1="http://schemas.microsoft.com/sharepoint/v3" xmlns:ns2="71af3243-3dd4-4a8d-8c0d-dd76da1f02a5" xmlns:ns3="16c05727-aa75-4e4a-9b5f-8a80a1165891" xmlns:ns4="230e9df3-be65-4c73-a93b-d1236ebd677e" targetNamespace="http://schemas.microsoft.com/office/2006/metadata/properties" ma:root="true" ma:fieldsID="3b52f30ab005d15df08657af532e6e38" ns1:_="" ns2:_="" ns3:_="" ns4:_="">
     <xsd:import namespace="http://schemas.microsoft.com/sharepoint/v3"/>
@@ -3297,20 +3298,7 @@
 </ct:contentTypeSchema>
 </file>
 
-<file path=customXml/item2.xml><?xml version="1.0" encoding="utf-8"?>
-<?mso-contentType ?>
-<FormTemplates xmlns="http://schemas.microsoft.com/sharepoint/v3/contenttype/forms">
-  <Display>DocumentLibraryForm</Display>
-  <Edit>DocumentLibraryForm</Edit>
-  <New>DocumentLibraryForm</New>
-</FormTemplates>
-</file>
-
 <file path=customXml/item3.xml><?xml version="1.0" encoding="utf-8"?>
-<b:Sources xmlns:b="http://schemas.openxmlformats.org/officeDocument/2006/bibliography" xmlns="http://schemas.openxmlformats.org/officeDocument/2006/bibliography" SelectedStyle="/APASixthEditionOfficeOnline.xsl" StyleName="APA"/>
-</file>
-
-<file path=customXml/item4.xml><?xml version="1.0" encoding="utf-8"?>
 <p:properties xmlns:p="http://schemas.microsoft.com/office/2006/metadata/properties" xmlns:xsi="http://www.w3.org/2001/XMLSchema-instance" xmlns:pc="http://schemas.microsoft.com/office/infopath/2007/PartnerControls">
   <documentManagement>
     <_ip_UnifiedCompliancePolicyUIAction xmlns="http://schemas.microsoft.com/sharepoint/v3" xsi:nil="true"/>
@@ -3337,7 +3325,19 @@
 </p:properties>
 </file>
 
+<file path=customXml/item4.xml><?xml version="1.0" encoding="utf-8"?>
+<b:Sources xmlns:b="http://schemas.openxmlformats.org/officeDocument/2006/bibliography" xmlns="http://schemas.openxmlformats.org/officeDocument/2006/bibliography" SelectedStyle="/APASixthEditionOfficeOnline.xsl" StyleName="APA"/>
+</file>
+
 <file path=customXml/itemProps1.xml><?xml version="1.0" encoding="utf-8"?>
+<ds:datastoreItem xmlns:ds="http://schemas.openxmlformats.org/officeDocument/2006/customXml" ds:itemID="{1F9CDDB5-3763-4C0E-B2FC-4A0855874146}">
+  <ds:schemaRefs>
+    <ds:schemaRef ds:uri="http://schemas.microsoft.com/sharepoint/v3/contenttype/forms"/>
+  </ds:schemaRefs>
+</ds:datastoreItem>
+</file>
+
+<file path=customXml/itemProps2.xml><?xml version="1.0" encoding="utf-8"?>
 <ds:datastoreItem xmlns:ds="http://schemas.openxmlformats.org/officeDocument/2006/customXml" ds:itemID="{F4F20522-1F3E-4254-B83A-DAAEAC6AB140}">
   <ds:schemaRefs>
     <ds:schemaRef ds:uri="http://schemas.microsoft.com/office/2006/metadata/contentType"/>
@@ -3358,23 +3358,7 @@
 </ds:datastoreItem>
 </file>
 
-<file path=customXml/itemProps2.xml><?xml version="1.0" encoding="utf-8"?>
-<ds:datastoreItem xmlns:ds="http://schemas.openxmlformats.org/officeDocument/2006/customXml" ds:itemID="{1F9CDDB5-3763-4C0E-B2FC-4A0855874146}">
-  <ds:schemaRefs>
-    <ds:schemaRef ds:uri="http://schemas.microsoft.com/sharepoint/v3/contenttype/forms"/>
-  </ds:schemaRefs>
-</ds:datastoreItem>
-</file>
-
 <file path=customXml/itemProps3.xml><?xml version="1.0" encoding="utf-8"?>
-<ds:datastoreItem xmlns:ds="http://schemas.openxmlformats.org/officeDocument/2006/customXml" ds:itemID="{9C3942B8-33D5-A34E-AD39-9A1465CFDE49}">
-  <ds:schemaRefs>
-    <ds:schemaRef ds:uri="http://schemas.openxmlformats.org/officeDocument/2006/bibliography"/>
-  </ds:schemaRefs>
-</ds:datastoreItem>
-</file>
-
-<file path=customXml/itemProps4.xml><?xml version="1.0" encoding="utf-8"?>
 <ds:datastoreItem xmlns:ds="http://schemas.openxmlformats.org/officeDocument/2006/customXml" ds:itemID="{F5B7E80E-B027-412A-8CD3-97202D0362C6}">
   <ds:schemaRefs>
     <ds:schemaRef ds:uri="http://schemas.microsoft.com/office/2006/metadata/properties"/>
@@ -3387,6 +3371,14 @@
 </ds:datastoreItem>
 </file>
 
+<file path=customXml/itemProps4.xml><?xml version="1.0" encoding="utf-8"?>
+<ds:datastoreItem xmlns:ds="http://schemas.openxmlformats.org/officeDocument/2006/customXml" ds:itemID="{9C3942B8-33D5-A34E-AD39-9A1465CFDE49}">
+  <ds:schemaRefs>
+    <ds:schemaRef ds:uri="http://schemas.openxmlformats.org/officeDocument/2006/bibliography"/>
+  </ds:schemaRefs>
+</ds:datastoreItem>
+</file>
+
 <file path=docMetadata/LabelInfo.xml><?xml version="1.0" encoding="utf-8"?>
 <clbl:labelList xmlns:clbl="http://schemas.microsoft.com/office/2020/mipLabelMetadata"/>
 </file>
</xml_diff>